<commit_message>
Se mejora el manual y se añade el tema de manejo de errores
</commit_message>
<xml_diff>
--- a/Manual_Usuario_AutomaTIGO.docx
+++ b/Manual_Usuario_AutomaTIGO.docx
@@ -952,6 +952,171 @@
       </w:hyperlink>
       <w:r>
         <w:t xml:space="preserve">.</w:t>
+      </w:r>
+    </w:p>
+    <w:p>
+      <w:pPr>
+        <w:pStyle w:val="FirstParagraph"/>
+      </w:pPr>
+      <w:r>
+        <w:t xml:space="preserve">Además, se deberá eliminar una línea de código en el archivo</w:t>
+      </w:r>
+      <w:r>
+        <w:t xml:space="preserve"> </w:t>
+      </w:r>
+      <w:r>
+        <w:t xml:space="preserve">“</w:t>
+      </w:r>
+      <w:r>
+        <w:t xml:space="preserve">main.py</w:t>
+      </w:r>
+      <w:r>
+        <w:t xml:space="preserve">”</w:t>
+      </w:r>
+      <w:r>
+        <w:t xml:space="preserve"> </w:t>
+      </w:r>
+      <w:r>
+        <w:t xml:space="preserve">para que funcione correctamente. Esta línea es la siguiente:</w:t>
+      </w:r>
+    </w:p>
+    <w:p>
+      <w:pPr>
+        <w:pStyle w:val="SourceCode"/>
+      </w:pPr>
+      <w:r>
+        <w:rPr>
+          <w:rStyle w:val="CommentTok"/>
+        </w:rPr>
+        <w:t xml:space="preserve"># Buscar cada línea de código que contenga "subprocess.run" y eliminar "shell=True" con la coma.</w:t>
+      </w:r>
+      <w:r>
+        <w:br/>
+      </w:r>
+      <w:r>
+        <w:rPr>
+          <w:rStyle w:val="CommentTok"/>
+        </w:rPr>
+        <w:t xml:space="preserve"># Pueden utilizar bloc de notas para buscar la línea de código, con ctrl + f.</w:t>
+      </w:r>
+      <w:r>
+        <w:br/>
+      </w:r>
+      <w:r>
+        <w:br/>
+      </w:r>
+      <w:r>
+        <w:rPr>
+          <w:rStyle w:val="NormalTok"/>
+        </w:rPr>
+        <w:t xml:space="preserve">subprocess.run([so[sistemaOperativo][</w:t>
+      </w:r>
+      <w:r>
+        <w:rPr>
+          <w:rStyle w:val="StringTok"/>
+        </w:rPr>
+        <w:t xml:space="preserve">"subprocess.run"</w:t>
+      </w:r>
+      <w:r>
+        <w:rPr>
+          <w:rStyle w:val="NormalTok"/>
+        </w:rPr>
+        <w:t xml:space="preserve">], so[sistemaOperativo][</w:t>
+      </w:r>
+      <w:r>
+        <w:rPr>
+          <w:rStyle w:val="StringTok"/>
+        </w:rPr>
+        <w:t xml:space="preserve">"notas"</w:t>
+      </w:r>
+      <w:r>
+        <w:rPr>
+          <w:rStyle w:val="NormalTok"/>
+        </w:rPr>
+        <w:t xml:space="preserve">], nombreArchivo], shell</w:t>
+      </w:r>
+      <w:r>
+        <w:rPr>
+          <w:rStyle w:val="OperatorTok"/>
+        </w:rPr>
+        <w:t xml:space="preserve">=</w:t>
+      </w:r>
+      <w:r>
+        <w:rPr>
+          <w:rStyle w:val="VariableTok"/>
+        </w:rPr>
+        <w:t xml:space="preserve">True</w:t>
+      </w:r>
+      <w:r>
+        <w:rPr>
+          <w:rStyle w:val="NormalTok"/>
+        </w:rPr>
+        <w:t xml:space="preserve">)</w:t>
+      </w:r>
+      <w:r>
+        <w:br/>
+      </w:r>
+      <w:r>
+        <w:rPr>
+          <w:rStyle w:val="NormalTok"/>
+        </w:rPr>
+        <w:t xml:space="preserve">subprocess.run([so[sistemaOperativo][</w:t>
+      </w:r>
+      <w:r>
+        <w:rPr>
+          <w:rStyle w:val="StringTok"/>
+        </w:rPr>
+        <w:t xml:space="preserve">"subprocess.run"</w:t>
+      </w:r>
+      <w:r>
+        <w:rPr>
+          <w:rStyle w:val="NormalTok"/>
+        </w:rPr>
+        <w:t xml:space="preserve">], nombreArchivo], shell</w:t>
+      </w:r>
+      <w:r>
+        <w:rPr>
+          <w:rStyle w:val="OperatorTok"/>
+        </w:rPr>
+        <w:t xml:space="preserve">=</w:t>
+      </w:r>
+      <w:r>
+        <w:rPr>
+          <w:rStyle w:val="VariableTok"/>
+        </w:rPr>
+        <w:t xml:space="preserve">True</w:t>
+      </w:r>
+      <w:r>
+        <w:rPr>
+          <w:rStyle w:val="NormalTok"/>
+        </w:rPr>
+        <w:t xml:space="preserve">)</w:t>
+      </w:r>
+    </w:p>
+    <w:p>
+      <w:pPr>
+        <w:pStyle w:val="FirstParagraph"/>
+      </w:pPr>
+      <w:r>
+        <w:t xml:space="preserve">La idea es solamente quitar la parte de</w:t>
+      </w:r>
+      <w:r>
+        <w:t xml:space="preserve"> </w:t>
+      </w:r>
+      <w:r>
+        <w:t xml:space="preserve">“</w:t>
+      </w:r>
+      <w:r>
+        <w:t xml:space="preserve">shell=True</w:t>
+      </w:r>
+      <w:r>
+        <w:t xml:space="preserve">”</w:t>
+      </w:r>
+      <w:r>
+        <w:t xml:space="preserve"> </w:t>
+      </w:r>
+      <w:r>
+        <w:t xml:space="preserve">para que funcione correctamente.</w:t>
       </w:r>
     </w:p>
     <w:bookmarkStart w:id="26" w:name="pyinstaller"/>
@@ -2986,7 +3151,7 @@
         <w:t xml:space="preserve"> </w:t>
       </w:r>
       <w:r>
-        <w:t xml:space="preserve">Esta contiene los mensajes que se envían con los datos copiados en el portapapeles.</w:t>
+        <w:t xml:space="preserve">Esta contiene los mensajes que se envían con los datos copiados en el portapapeles. Si se desea editar alguno de los mensajes solamente es necesario cambiar el texto que se encuentra entre comillas.</w:t>
       </w:r>
     </w:p>
     <w:p>
@@ -3063,7 +3228,7 @@
         <w:t xml:space="preserve"> </w:t>
       </w:r>
       <w:r>
-        <w:t xml:space="preserve">Esta contiene todo los definidos de cada vez que se utiliza la función de sleep, es decir, el tiempo que se espera para que se cargue una página, se descargue un archivo o se copie un dato en el portapapeles.</w:t>
+        <w:t xml:space="preserve">Esta contiene todo los definidos de cada vez que se utiliza la función de sleep, es decir, el tiempo que se espera para que se cargue una página, se descargue un archivo o se copie un dato en el portapapeles. Si se desea cambiar alguno de los tiempos solamente es necesario cambiar el número, esto por si se desea que la herramienta funcione más rápido o más lento, ya sea por la conexión a internet o por la velocidad del computador.</w:t>
       </w:r>
     </w:p>
     <w:p>
@@ -5849,7 +6014,7 @@
     <w:bookmarkEnd w:id="174"/>
     <w:bookmarkEnd w:id="175"/>
     <w:bookmarkEnd w:id="176"/>
-    <w:bookmarkStart w:id="237" w:name="contribución"/>
+    <w:bookmarkStart w:id="267" w:name="contribución"/>
     <w:p>
       <w:pPr>
         <w:pStyle w:val="Heading1"/>
@@ -5937,7 +6102,7 @@
         <w:t xml:space="preserve">En el caso de que el cambio sea personal se recomienda hacer un fork del repositorio para que se pueda tener una copia personal del mismo.</w:t>
       </w:r>
     </w:p>
-    <w:bookmarkStart w:id="236" w:name="distribución-del-código-fuente"/>
+    <w:bookmarkStart w:id="266" w:name="distribución-del-código-fuente"/>
     <w:p>
       <w:pPr>
         <w:pStyle w:val="Heading2"/>
@@ -6270,7 +6435,7 @@
         <w:t xml:space="preserve">Si se desea contribuir al proyecto se debe seguir esta estructura y tener en cuenta que se debe comentar el código para que se pueda entender lo que se está haciendo. Además, el código está comentado en las partes más complicadas de entender, por lo que se debe seguir el mismo estilo de comentarios.</w:t>
       </w:r>
     </w:p>
-    <w:bookmarkStart w:id="235" w:name="excel"/>
+    <w:bookmarkStart w:id="265" w:name="excel"/>
     <w:p>
       <w:pPr>
         <w:pStyle w:val="Heading3"/>
@@ -7554,10 +7719,956 @@
         <w:t xml:space="preserve">Los datos de las primeras columnas se repiten para cada registro que aparezca en este caso, esto facilita el guardado en el dataframe, por lo tanto, se sugiere que no se modifique esto, por lo menos debería estar así al momento en que se solicitan datos en las funciones previamente mencionadas.</w:t>
       </w:r>
     </w:p>
-    <w:bookmarkEnd w:id="235"/>
-    <w:bookmarkEnd w:id="236"/>
-    <w:bookmarkEnd w:id="237"/>
-    <w:bookmarkStart w:id="259" w:name="solución-de-problemas"/>
+    <w:p>
+      <w:pPr>
+        <w:pStyle w:val="BodyText"/>
+      </w:pPr>
+      <w:r>
+        <w:rPr>
+          <w:bCs/>
+          <w:b/>
+        </w:rPr>
+        <w:t xml:space="preserve">Filtros:</w:t>
+      </w:r>
+      <w:r>
+        <w:t xml:space="preserve"> </w:t>
+      </w:r>
+      <w:r>
+        <w:t xml:space="preserve">Los filtros que se pueden colocar a cada una de las tablas dinámicas se pueden filtrar de la siguiente manera:</w:t>
+      </w:r>
+    </w:p>
+    <w:p>
+      <w:pPr>
+        <w:pStyle w:val="BodyText"/>
+      </w:pPr>
+      <w:r>
+        <w:rPr>
+          <w:iCs/>
+          <w:i/>
+          <w:bCs/>
+          <w:b/>
+        </w:rPr>
+        <w:t xml:space="preserve">Ejecutivo:</w:t>
+      </w:r>
+      <w:r>
+        <w:t xml:space="preserve"> </w:t>
+      </w:r>
+      <w:r>
+        <w:t xml:space="preserve">Se puede filtrar por ejecutivo, en este caso se debe seleccionar el ejecutivo que se desee y dar clic en</w:t>
+      </w:r>
+      <w:r>
+        <w:t xml:space="preserve"> </w:t>
+      </w:r>
+      <w:r>
+        <w:t xml:space="preserve">“</w:t>
+      </w:r>
+      <w:r>
+        <w:t xml:space="preserve">Aceptar</w:t>
+      </w:r>
+      <w:r>
+        <w:t xml:space="preserve">”</w:t>
+      </w:r>
+      <w:r>
+        <w:t xml:space="preserve">.</w:t>
+      </w:r>
+    </w:p>
+    <w:p>
+      <w:pPr>
+        <w:pStyle w:val="BodyText"/>
+      </w:pPr>
+      <w:r>
+        <w:rPr>
+          <w:iCs/>
+          <w:i/>
+          <w:bCs/>
+          <w:b/>
+        </w:rPr>
+        <w:t xml:space="preserve">Líder:</w:t>
+      </w:r>
+      <w:r>
+        <w:t xml:space="preserve"> </w:t>
+      </w:r>
+      <w:r>
+        <w:t xml:space="preserve">Se puede filtrar por líder, en este caso se debe seleccionar el líder que se desee y dar clic en</w:t>
+      </w:r>
+      <w:r>
+        <w:t xml:space="preserve"> </w:t>
+      </w:r>
+      <w:r>
+        <w:t xml:space="preserve">“</w:t>
+      </w:r>
+      <w:r>
+        <w:t xml:space="preserve">Aceptar</w:t>
+      </w:r>
+      <w:r>
+        <w:t xml:space="preserve">”</w:t>
+      </w:r>
+      <w:r>
+        <w:t xml:space="preserve">.</w:t>
+      </w:r>
+    </w:p>
+    <w:p>
+      <w:pPr>
+        <w:pStyle w:val="BodyText"/>
+      </w:pPr>
+      <w:r>
+        <w:t xml:space="preserve">Las tablas dinámicas en las que se pueden filtrar por ejecutivo o por líder son las siguientes:</w:t>
+      </w:r>
+    </w:p>
+    <w:p>
+      <w:pPr>
+        <w:numPr>
+          <w:ilvl w:val="0"/>
+          <w:numId w:val="1075"/>
+        </w:numPr>
+        <w:pStyle w:val="Compact"/>
+      </w:pPr>
+      <w:r>
+        <w:t xml:space="preserve">General: Esta tabla dinámica se encuentra en la hoja</w:t>
+      </w:r>
+      <w:r>
+        <w:t xml:space="preserve"> </w:t>
+      </w:r>
+      <w:r>
+        <w:t xml:space="preserve">“</w:t>
+      </w:r>
+      <w:r>
+        <w:t xml:space="preserve">PRODUCTO X EQUIPO</w:t>
+      </w:r>
+      <w:r>
+        <w:t xml:space="preserve">”</w:t>
+      </w:r>
+      <w:r>
+        <w:t xml:space="preserve"> </w:t>
+      </w:r>
+      <w:r>
+        <w:t xml:space="preserve">y se puede filtrar por ejecutivo o por líder.</w:t>
+      </w:r>
+    </w:p>
+    <w:p>
+      <w:pPr>
+        <w:pStyle w:val="CaptionedFigure"/>
+      </w:pPr>
+      <w:r>
+        <w:drawing>
+          <wp:inline>
+            <wp:extent cx="5334000" cy="1222716"/>
+            <wp:effectExtent b="0" l="0" r="0" t="0"/>
+            <wp:docPr descr="Tabla dinámica general" title="" id="236" name="Picture"/>
+            <a:graphic>
+              <a:graphicData uri="http://schemas.openxmlformats.org/drawingml/2006/picture">
+                <pic:pic>
+                  <pic:nvPicPr>
+                    <pic:cNvPr descr="img/tablaGeneral.png" id="237" name="Picture"/>
+                    <pic:cNvPicPr>
+                      <a:picLocks noChangeArrowheads="1" noChangeAspect="1"/>
+                    </pic:cNvPicPr>
+                  </pic:nvPicPr>
+                  <pic:blipFill>
+                    <a:blip r:embed="rId235"/>
+                    <a:stretch>
+                      <a:fillRect/>
+                    </a:stretch>
+                  </pic:blipFill>
+                  <pic:spPr bwMode="auto">
+                    <a:xfrm>
+                      <a:off x="0" y="0"/>
+                      <a:ext cx="5334000" cy="1222716"/>
+                    </a:xfrm>
+                    <a:prstGeom prst="rect">
+                      <a:avLst/>
+                    </a:prstGeom>
+                    <a:noFill/>
+                    <a:ln w="9525">
+                      <a:noFill/>
+                      <a:headEnd/>
+                      <a:tailEnd/>
+                    </a:ln>
+                  </pic:spPr>
+                </pic:pic>
+              </a:graphicData>
+            </a:graphic>
+          </wp:inline>
+        </w:drawing>
+      </w:r>
+    </w:p>
+    <w:p>
+      <w:pPr>
+        <w:pStyle w:val="ImageCaption"/>
+      </w:pPr>
+      <w:r>
+        <w:t xml:space="preserve">Tabla dinámica general</w:t>
+      </w:r>
+    </w:p>
+    <w:p>
+      <w:pPr>
+        <w:numPr>
+          <w:ilvl w:val="0"/>
+          <w:numId w:val="1076"/>
+        </w:numPr>
+        <w:pStyle w:val="Compact"/>
+      </w:pPr>
+      <w:r>
+        <w:t xml:space="preserve">Productos en (-): Esta tabla dinámica se encuentra en la hoja</w:t>
+      </w:r>
+      <w:r>
+        <w:t xml:space="preserve"> </w:t>
+      </w:r>
+      <w:r>
+        <w:t xml:space="preserve">“</w:t>
+      </w:r>
+      <w:r>
+        <w:t xml:space="preserve">VENTA NETA (-)</w:t>
+      </w:r>
+      <w:r>
+        <w:t xml:space="preserve">”</w:t>
+      </w:r>
+      <w:r>
+        <w:t xml:space="preserve"> </w:t>
+      </w:r>
+      <w:r>
+        <w:t xml:space="preserve">y se puede filtrar por ejecutivo o por líder.</w:t>
+      </w:r>
+    </w:p>
+    <w:p>
+      <w:pPr>
+        <w:pStyle w:val="CaptionedFigure"/>
+      </w:pPr>
+      <w:r>
+        <w:drawing>
+          <wp:inline>
+            <wp:extent cx="5334000" cy="982345"/>
+            <wp:effectExtent b="0" l="0" r="0" t="0"/>
+            <wp:docPr descr="Tabla dinámica productos en -" title="" id="239" name="Picture"/>
+            <a:graphic>
+              <a:graphicData uri="http://schemas.openxmlformats.org/drawingml/2006/picture">
+                <pic:pic>
+                  <pic:nvPicPr>
+                    <pic:cNvPr descr="img/tablaProductosEn-.png" id="240" name="Picture"/>
+                    <pic:cNvPicPr>
+                      <a:picLocks noChangeArrowheads="1" noChangeAspect="1"/>
+                    </pic:cNvPicPr>
+                  </pic:nvPicPr>
+                  <pic:blipFill>
+                    <a:blip r:embed="rId238"/>
+                    <a:stretch>
+                      <a:fillRect/>
+                    </a:stretch>
+                  </pic:blipFill>
+                  <pic:spPr bwMode="auto">
+                    <a:xfrm>
+                      <a:off x="0" y="0"/>
+                      <a:ext cx="5334000" cy="982345"/>
+                    </a:xfrm>
+                    <a:prstGeom prst="rect">
+                      <a:avLst/>
+                    </a:prstGeom>
+                    <a:noFill/>
+                    <a:ln w="9525">
+                      <a:noFill/>
+                      <a:headEnd/>
+                      <a:tailEnd/>
+                    </a:ln>
+                  </pic:spPr>
+                </pic:pic>
+              </a:graphicData>
+            </a:graphic>
+          </wp:inline>
+        </w:drawing>
+      </w:r>
+    </w:p>
+    <w:p>
+      <w:pPr>
+        <w:pStyle w:val="ImageCaption"/>
+      </w:pPr>
+      <w:r>
+        <w:t xml:space="preserve">Tabla dinámica productos en -</w:t>
+      </w:r>
+    </w:p>
+    <w:p>
+      <w:pPr>
+        <w:numPr>
+          <w:ilvl w:val="0"/>
+          <w:numId w:val="1077"/>
+        </w:numPr>
+        <w:pStyle w:val="Compact"/>
+      </w:pPr>
+      <w:r>
+        <w:t xml:space="preserve">Productos en $0: Esta tabla dinámica se encuentra en la hoja</w:t>
+      </w:r>
+      <w:r>
+        <w:t xml:space="preserve"> </w:t>
+      </w:r>
+      <w:r>
+        <w:t xml:space="preserve">“</w:t>
+      </w:r>
+      <w:r>
+        <w:t xml:space="preserve">VALORES 0</w:t>
+      </w:r>
+      <w:r>
+        <w:t xml:space="preserve">”</w:t>
+      </w:r>
+      <w:r>
+        <w:t xml:space="preserve"> </w:t>
+      </w:r>
+      <w:r>
+        <w:t xml:space="preserve">y se puede filtrar por ejecutivo o por líder.</w:t>
+      </w:r>
+    </w:p>
+    <w:p>
+      <w:pPr>
+        <w:pStyle w:val="CaptionedFigure"/>
+      </w:pPr>
+      <w:r>
+        <w:drawing>
+          <wp:inline>
+            <wp:extent cx="5334000" cy="1762039"/>
+            <wp:effectExtent b="0" l="0" r="0" t="0"/>
+            <wp:docPr descr="Tabla dinámica productos en $0" title="" id="242" name="Picture"/>
+            <a:graphic>
+              <a:graphicData uri="http://schemas.openxmlformats.org/drawingml/2006/picture">
+                <pic:pic>
+                  <pic:nvPicPr>
+                    <pic:cNvPr descr="img/tablaProductosEn0.png" id="243" name="Picture"/>
+                    <pic:cNvPicPr>
+                      <a:picLocks noChangeArrowheads="1" noChangeAspect="1"/>
+                    </pic:cNvPicPr>
+                  </pic:nvPicPr>
+                  <pic:blipFill>
+                    <a:blip r:embed="rId241"/>
+                    <a:stretch>
+                      <a:fillRect/>
+                    </a:stretch>
+                  </pic:blipFill>
+                  <pic:spPr bwMode="auto">
+                    <a:xfrm>
+                      <a:off x="0" y="0"/>
+                      <a:ext cx="5334000" cy="1762039"/>
+                    </a:xfrm>
+                    <a:prstGeom prst="rect">
+                      <a:avLst/>
+                    </a:prstGeom>
+                    <a:noFill/>
+                    <a:ln w="9525">
+                      <a:noFill/>
+                      <a:headEnd/>
+                      <a:tailEnd/>
+                    </a:ln>
+                  </pic:spPr>
+                </pic:pic>
+              </a:graphicData>
+            </a:graphic>
+          </wp:inline>
+        </w:drawing>
+      </w:r>
+    </w:p>
+    <w:p>
+      <w:pPr>
+        <w:pStyle w:val="ImageCaption"/>
+      </w:pPr>
+      <w:r>
+        <w:t xml:space="preserve">Tabla dinámica productos en $0</w:t>
+      </w:r>
+    </w:p>
+    <w:p>
+      <w:pPr>
+        <w:numPr>
+          <w:ilvl w:val="0"/>
+          <w:numId w:val="1078"/>
+        </w:numPr>
+        <w:pStyle w:val="Compact"/>
+      </w:pPr>
+      <w:r>
+        <w:t xml:space="preserve">Oportunidades en $0: Esta tabla dinámica se encuentra en la hoja</w:t>
+      </w:r>
+      <w:r>
+        <w:t xml:space="preserve"> </w:t>
+      </w:r>
+      <w:r>
+        <w:t xml:space="preserve">“</w:t>
+      </w:r>
+      <w:r>
+        <w:t xml:space="preserve">OPORTUNIDADES 0</w:t>
+      </w:r>
+      <w:r>
+        <w:t xml:space="preserve">”</w:t>
+      </w:r>
+      <w:r>
+        <w:t xml:space="preserve"> </w:t>
+      </w:r>
+      <w:r>
+        <w:t xml:space="preserve">y se puede filtrar por ejecutivo o por líder.</w:t>
+      </w:r>
+    </w:p>
+    <w:p>
+      <w:pPr>
+        <w:pStyle w:val="CaptionedFigure"/>
+      </w:pPr>
+      <w:r>
+        <w:drawing>
+          <wp:inline>
+            <wp:extent cx="5334000" cy="1631517"/>
+            <wp:effectExtent b="0" l="0" r="0" t="0"/>
+            <wp:docPr descr="Tabla dinámica oportunidades en $0" title="" id="245" name="Picture"/>
+            <a:graphic>
+              <a:graphicData uri="http://schemas.openxmlformats.org/drawingml/2006/picture">
+                <pic:pic>
+                  <pic:nvPicPr>
+                    <pic:cNvPr descr="img/tablaOportunidadesEn0.png" id="246" name="Picture"/>
+                    <pic:cNvPicPr>
+                      <a:picLocks noChangeArrowheads="1" noChangeAspect="1"/>
+                    </pic:cNvPicPr>
+                  </pic:nvPicPr>
+                  <pic:blipFill>
+                    <a:blip r:embed="rId244"/>
+                    <a:stretch>
+                      <a:fillRect/>
+                    </a:stretch>
+                  </pic:blipFill>
+                  <pic:spPr bwMode="auto">
+                    <a:xfrm>
+                      <a:off x="0" y="0"/>
+                      <a:ext cx="5334000" cy="1631517"/>
+                    </a:xfrm>
+                    <a:prstGeom prst="rect">
+                      <a:avLst/>
+                    </a:prstGeom>
+                    <a:noFill/>
+                    <a:ln w="9525">
+                      <a:noFill/>
+                      <a:headEnd/>
+                      <a:tailEnd/>
+                    </a:ln>
+                  </pic:spPr>
+                </pic:pic>
+              </a:graphicData>
+            </a:graphic>
+          </wp:inline>
+        </w:drawing>
+      </w:r>
+    </w:p>
+    <w:p>
+      <w:pPr>
+        <w:pStyle w:val="ImageCaption"/>
+      </w:pPr>
+      <w:r>
+        <w:t xml:space="preserve">Tabla dinámica oportunidades en $0</w:t>
+      </w:r>
+    </w:p>
+    <w:p>
+      <w:pPr>
+        <w:numPr>
+          <w:ilvl w:val="0"/>
+          <w:numId w:val="1079"/>
+        </w:numPr>
+        <w:pStyle w:val="Compact"/>
+      </w:pPr>
+      <w:r>
+        <w:t xml:space="preserve">Candidatos Fast Track: Esta tabla dinámica se encuentra en la hoja</w:t>
+      </w:r>
+      <w:r>
+        <w:t xml:space="preserve"> </w:t>
+      </w:r>
+      <w:r>
+        <w:t xml:space="preserve">“</w:t>
+      </w:r>
+      <w:r>
+        <w:t xml:space="preserve">Candidatos fast track</w:t>
+      </w:r>
+      <w:r>
+        <w:t xml:space="preserve">”</w:t>
+      </w:r>
+      <w:r>
+        <w:t xml:space="preserve"> </w:t>
+      </w:r>
+      <w:r>
+        <w:t xml:space="preserve">y se puede filtrar por ejecutivo o por líder.</w:t>
+      </w:r>
+    </w:p>
+    <w:p>
+      <w:pPr>
+        <w:pStyle w:val="CaptionedFigure"/>
+      </w:pPr>
+      <w:r>
+        <w:drawing>
+          <wp:inline>
+            <wp:extent cx="5334000" cy="1385454"/>
+            <wp:effectExtent b="0" l="0" r="0" t="0"/>
+            <wp:docPr descr="Tabla dinámica candidatos fast track" title="" id="248" name="Picture"/>
+            <a:graphic>
+              <a:graphicData uri="http://schemas.openxmlformats.org/drawingml/2006/picture">
+                <pic:pic>
+                  <pic:nvPicPr>
+                    <pic:cNvPr descr="img/tablaFastTrack.png" id="249" name="Picture"/>
+                    <pic:cNvPicPr>
+                      <a:picLocks noChangeArrowheads="1" noChangeAspect="1"/>
+                    </pic:cNvPicPr>
+                  </pic:nvPicPr>
+                  <pic:blipFill>
+                    <a:blip r:embed="rId247"/>
+                    <a:stretch>
+                      <a:fillRect/>
+                    </a:stretch>
+                  </pic:blipFill>
+                  <pic:spPr bwMode="auto">
+                    <a:xfrm>
+                      <a:off x="0" y="0"/>
+                      <a:ext cx="5334000" cy="1385454"/>
+                    </a:xfrm>
+                    <a:prstGeom prst="rect">
+                      <a:avLst/>
+                    </a:prstGeom>
+                    <a:noFill/>
+                    <a:ln w="9525">
+                      <a:noFill/>
+                      <a:headEnd/>
+                      <a:tailEnd/>
+                    </a:ln>
+                  </pic:spPr>
+                </pic:pic>
+              </a:graphicData>
+            </a:graphic>
+          </wp:inline>
+        </w:drawing>
+      </w:r>
+    </w:p>
+    <w:p>
+      <w:pPr>
+        <w:pStyle w:val="ImageCaption"/>
+      </w:pPr>
+      <w:r>
+        <w:t xml:space="preserve">Tabla dinámica candidatos fast track</w:t>
+      </w:r>
+    </w:p>
+    <w:p>
+      <w:pPr>
+        <w:numPr>
+          <w:ilvl w:val="0"/>
+          <w:numId w:val="1080"/>
+        </w:numPr>
+        <w:pStyle w:val="Compact"/>
+      </w:pPr>
+      <w:r>
+        <w:t xml:space="preserve">Oportunidades próximas a vencer: Esta tabla dinámica se encuentra en la hoja</w:t>
+      </w:r>
+      <w:r>
+        <w:t xml:space="preserve"> </w:t>
+      </w:r>
+      <w:r>
+        <w:t xml:space="preserve">“</w:t>
+      </w:r>
+      <w:r>
+        <w:t xml:space="preserve">PROXIMO A VENCER</w:t>
+      </w:r>
+      <w:r>
+        <w:t xml:space="preserve">”</w:t>
+      </w:r>
+      <w:r>
+        <w:t xml:space="preserve"> </w:t>
+      </w:r>
+      <w:r>
+        <w:t xml:space="preserve">y se puede filtrar por ejecutivo o por líder.</w:t>
+      </w:r>
+    </w:p>
+    <w:p>
+      <w:pPr>
+        <w:pStyle w:val="CaptionedFigure"/>
+      </w:pPr>
+      <w:r>
+        <w:drawing>
+          <wp:inline>
+            <wp:extent cx="5334000" cy="1232838"/>
+            <wp:effectExtent b="0" l="0" r="0" t="0"/>
+            <wp:docPr descr="Tabla dinámica oportunidades próximas a vencer" title="" id="251" name="Picture"/>
+            <a:graphic>
+              <a:graphicData uri="http://schemas.openxmlformats.org/drawingml/2006/picture">
+                <pic:pic>
+                  <pic:nvPicPr>
+                    <pic:cNvPr descr="img/tablaProximasAVencer.png" id="252" name="Picture"/>
+                    <pic:cNvPicPr>
+                      <a:picLocks noChangeArrowheads="1" noChangeAspect="1"/>
+                    </pic:cNvPicPr>
+                  </pic:nvPicPr>
+                  <pic:blipFill>
+                    <a:blip r:embed="rId250"/>
+                    <a:stretch>
+                      <a:fillRect/>
+                    </a:stretch>
+                  </pic:blipFill>
+                  <pic:spPr bwMode="auto">
+                    <a:xfrm>
+                      <a:off x="0" y="0"/>
+                      <a:ext cx="5334000" cy="1232838"/>
+                    </a:xfrm>
+                    <a:prstGeom prst="rect">
+                      <a:avLst/>
+                    </a:prstGeom>
+                    <a:noFill/>
+                    <a:ln w="9525">
+                      <a:noFill/>
+                      <a:headEnd/>
+                      <a:tailEnd/>
+                    </a:ln>
+                  </pic:spPr>
+                </pic:pic>
+              </a:graphicData>
+            </a:graphic>
+          </wp:inline>
+        </w:drawing>
+      </w:r>
+    </w:p>
+    <w:p>
+      <w:pPr>
+        <w:pStyle w:val="ImageCaption"/>
+      </w:pPr>
+      <w:r>
+        <w:t xml:space="preserve">Tabla dinámica oportunidades próximas a vencer</w:t>
+      </w:r>
+    </w:p>
+    <w:p>
+      <w:pPr>
+        <w:numPr>
+          <w:ilvl w:val="0"/>
+          <w:numId w:val="1081"/>
+        </w:numPr>
+        <w:pStyle w:val="Compact"/>
+      </w:pPr>
+      <w:r>
+        <w:t xml:space="preserve">DRB: Esta tabla dinámica se encuentra en la hoja</w:t>
+      </w:r>
+      <w:r>
+        <w:t xml:space="preserve"> </w:t>
+      </w:r>
+      <w:r>
+        <w:t xml:space="preserve">“</w:t>
+      </w:r>
+      <w:r>
+        <w:t xml:space="preserve">DRB</w:t>
+      </w:r>
+      <w:r>
+        <w:t xml:space="preserve">”</w:t>
+      </w:r>
+      <w:r>
+        <w:t xml:space="preserve"> </w:t>
+      </w:r>
+      <w:r>
+        <w:t xml:space="preserve">y se puede filtrar por ejecutivo o por líder.</w:t>
+      </w:r>
+    </w:p>
+    <w:p>
+      <w:pPr>
+        <w:pStyle w:val="CaptionedFigure"/>
+      </w:pPr>
+      <w:r>
+        <w:drawing>
+          <wp:inline>
+            <wp:extent cx="5334000" cy="1696924"/>
+            <wp:effectExtent b="0" l="0" r="0" t="0"/>
+            <wp:docPr descr="Tabla dinámica DRB" title="" id="254" name="Picture"/>
+            <a:graphic>
+              <a:graphicData uri="http://schemas.openxmlformats.org/drawingml/2006/picture">
+                <pic:pic>
+                  <pic:nvPicPr>
+                    <pic:cNvPr descr="img/tabladrb.png" id="255" name="Picture"/>
+                    <pic:cNvPicPr>
+                      <a:picLocks noChangeArrowheads="1" noChangeAspect="1"/>
+                    </pic:cNvPicPr>
+                  </pic:nvPicPr>
+                  <pic:blipFill>
+                    <a:blip r:embed="rId253"/>
+                    <a:stretch>
+                      <a:fillRect/>
+                    </a:stretch>
+                  </pic:blipFill>
+                  <pic:spPr bwMode="auto">
+                    <a:xfrm>
+                      <a:off x="0" y="0"/>
+                      <a:ext cx="5334000" cy="1696924"/>
+                    </a:xfrm>
+                    <a:prstGeom prst="rect">
+                      <a:avLst/>
+                    </a:prstGeom>
+                    <a:noFill/>
+                    <a:ln w="9525">
+                      <a:noFill/>
+                      <a:headEnd/>
+                      <a:tailEnd/>
+                    </a:ln>
+                  </pic:spPr>
+                </pic:pic>
+              </a:graphicData>
+            </a:graphic>
+          </wp:inline>
+        </w:drawing>
+      </w:r>
+    </w:p>
+    <w:p>
+      <w:pPr>
+        <w:pStyle w:val="ImageCaption"/>
+      </w:pPr>
+      <w:r>
+        <w:t xml:space="preserve">Tabla dinámica DRB</w:t>
+      </w:r>
+    </w:p>
+    <w:p>
+      <w:pPr>
+        <w:numPr>
+          <w:ilvl w:val="0"/>
+          <w:numId w:val="1082"/>
+        </w:numPr>
+        <w:pStyle w:val="Compact"/>
+      </w:pPr>
+      <w:r>
+        <w:t xml:space="preserve">Backlog: Esta tabla dinámica se encuentra en la hoja</w:t>
+      </w:r>
+      <w:r>
+        <w:t xml:space="preserve"> </w:t>
+      </w:r>
+      <w:r>
+        <w:t xml:space="preserve">“</w:t>
+      </w:r>
+      <w:r>
+        <w:t xml:space="preserve">CASOS A REVISAR</w:t>
+      </w:r>
+      <w:r>
+        <w:t xml:space="preserve">”</w:t>
+      </w:r>
+      <w:r>
+        <w:t xml:space="preserve"> </w:t>
+      </w:r>
+      <w:r>
+        <w:t xml:space="preserve">y se puede filtrar por ejecutivo o por líder.</w:t>
+      </w:r>
+    </w:p>
+    <w:p>
+      <w:pPr>
+        <w:pStyle w:val="CaptionedFigure"/>
+      </w:pPr>
+      <w:r>
+        <w:drawing>
+          <wp:inline>
+            <wp:extent cx="5334000" cy="1490382"/>
+            <wp:effectExtent b="0" l="0" r="0" t="0"/>
+            <wp:docPr descr="Tabla dinámica backlog" title="" id="257" name="Picture"/>
+            <a:graphic>
+              <a:graphicData uri="http://schemas.openxmlformats.org/drawingml/2006/picture">
+                <pic:pic>
+                  <pic:nvPicPr>
+                    <pic:cNvPr descr="img/tablaBacklog.png" id="258" name="Picture"/>
+                    <pic:cNvPicPr>
+                      <a:picLocks noChangeArrowheads="1" noChangeAspect="1"/>
+                    </pic:cNvPicPr>
+                  </pic:nvPicPr>
+                  <pic:blipFill>
+                    <a:blip r:embed="rId256"/>
+                    <a:stretch>
+                      <a:fillRect/>
+                    </a:stretch>
+                  </pic:blipFill>
+                  <pic:spPr bwMode="auto">
+                    <a:xfrm>
+                      <a:off x="0" y="0"/>
+                      <a:ext cx="5334000" cy="1490382"/>
+                    </a:xfrm>
+                    <a:prstGeom prst="rect">
+                      <a:avLst/>
+                    </a:prstGeom>
+                    <a:noFill/>
+                    <a:ln w="9525">
+                      <a:noFill/>
+                      <a:headEnd/>
+                      <a:tailEnd/>
+                    </a:ln>
+                  </pic:spPr>
+                </pic:pic>
+              </a:graphicData>
+            </a:graphic>
+          </wp:inline>
+        </w:drawing>
+      </w:r>
+    </w:p>
+    <w:p>
+      <w:pPr>
+        <w:pStyle w:val="ImageCaption"/>
+      </w:pPr>
+      <w:r>
+        <w:t xml:space="preserve">Tabla dinámica backlog</w:t>
+      </w:r>
+    </w:p>
+    <w:p>
+      <w:pPr>
+        <w:numPr>
+          <w:ilvl w:val="0"/>
+          <w:numId w:val="1083"/>
+        </w:numPr>
+        <w:pStyle w:val="Compact"/>
+      </w:pPr>
+      <w:r>
+        <w:t xml:space="preserve">Account Plan: Esta tabla dinámica se encuentra en la hoja</w:t>
+      </w:r>
+      <w:r>
+        <w:t xml:space="preserve"> </w:t>
+      </w:r>
+      <w:r>
+        <w:t xml:space="preserve">“</w:t>
+      </w:r>
+      <w:r>
+        <w:t xml:space="preserve">Plan de cuentas PROMEDIO</w:t>
+      </w:r>
+      <w:r>
+        <w:t xml:space="preserve">”</w:t>
+      </w:r>
+      <w:r>
+        <w:t xml:space="preserve"> </w:t>
+      </w:r>
+      <w:r>
+        <w:t xml:space="preserve">y se puede filtrar por ejecutivo o por líder.</w:t>
+      </w:r>
+    </w:p>
+    <w:p>
+      <w:pPr>
+        <w:pStyle w:val="CaptionedFigure"/>
+      </w:pPr>
+      <w:r>
+        <w:drawing>
+          <wp:inline>
+            <wp:extent cx="5334000" cy="1732873"/>
+            <wp:effectExtent b="0" l="0" r="0" t="0"/>
+            <wp:docPr descr="Tabla dinámica account plan" title="" id="260" name="Picture"/>
+            <a:graphic>
+              <a:graphicData uri="http://schemas.openxmlformats.org/drawingml/2006/picture">
+                <pic:pic>
+                  <pic:nvPicPr>
+                    <pic:cNvPr descr="img/tablaAccountPlan.png" id="261" name="Picture"/>
+                    <pic:cNvPicPr>
+                      <a:picLocks noChangeArrowheads="1" noChangeAspect="1"/>
+                    </pic:cNvPicPr>
+                  </pic:nvPicPr>
+                  <pic:blipFill>
+                    <a:blip r:embed="rId259"/>
+                    <a:stretch>
+                      <a:fillRect/>
+                    </a:stretch>
+                  </pic:blipFill>
+                  <pic:spPr bwMode="auto">
+                    <a:xfrm>
+                      <a:off x="0" y="0"/>
+                      <a:ext cx="5334000" cy="1732873"/>
+                    </a:xfrm>
+                    <a:prstGeom prst="rect">
+                      <a:avLst/>
+                    </a:prstGeom>
+                    <a:noFill/>
+                    <a:ln w="9525">
+                      <a:noFill/>
+                      <a:headEnd/>
+                      <a:tailEnd/>
+                    </a:ln>
+                  </pic:spPr>
+                </pic:pic>
+              </a:graphicData>
+            </a:graphic>
+          </wp:inline>
+        </w:drawing>
+      </w:r>
+    </w:p>
+    <w:p>
+      <w:pPr>
+        <w:pStyle w:val="ImageCaption"/>
+      </w:pPr>
+      <w:r>
+        <w:t xml:space="preserve">Tabla dinámica account plan</w:t>
+      </w:r>
+    </w:p>
+    <w:p>
+      <w:pPr>
+        <w:numPr>
+          <w:ilvl w:val="0"/>
+          <w:numId w:val="1084"/>
+        </w:numPr>
+        <w:pStyle w:val="Compact"/>
+      </w:pPr>
+      <w:r>
+        <w:t xml:space="preserve">SoW: Esta tabla dinámica se encuentra en la hoja</w:t>
+      </w:r>
+      <w:r>
+        <w:t xml:space="preserve"> </w:t>
+      </w:r>
+      <w:r>
+        <w:t xml:space="preserve">“</w:t>
+      </w:r>
+      <w:r>
+        <w:t xml:space="preserve">SoW x ejecutivo y %</w:t>
+      </w:r>
+      <w:r>
+        <w:t xml:space="preserve">”</w:t>
+      </w:r>
+      <w:r>
+        <w:t xml:space="preserve"> </w:t>
+      </w:r>
+      <w:r>
+        <w:t xml:space="preserve">y se puede filtrar por ejecutivo o por líder.</w:t>
+      </w:r>
+    </w:p>
+    <w:p>
+      <w:pPr>
+        <w:pStyle w:val="CaptionedFigure"/>
+      </w:pPr>
+      <w:r>
+        <w:drawing>
+          <wp:inline>
+            <wp:extent cx="5334000" cy="2437306"/>
+            <wp:effectExtent b="0" l="0" r="0" t="0"/>
+            <wp:docPr descr="Tabla dinámica SoW" title="" id="263" name="Picture"/>
+            <a:graphic>
+              <a:graphicData uri="http://schemas.openxmlformats.org/drawingml/2006/picture">
+                <pic:pic>
+                  <pic:nvPicPr>
+                    <pic:cNvPr descr="img/tablaSoW.png" id="264" name="Picture"/>
+                    <pic:cNvPicPr>
+                      <a:picLocks noChangeArrowheads="1" noChangeAspect="1"/>
+                    </pic:cNvPicPr>
+                  </pic:nvPicPr>
+                  <pic:blipFill>
+                    <a:blip r:embed="rId262"/>
+                    <a:stretch>
+                      <a:fillRect/>
+                    </a:stretch>
+                  </pic:blipFill>
+                  <pic:spPr bwMode="auto">
+                    <a:xfrm>
+                      <a:off x="0" y="0"/>
+                      <a:ext cx="5334000" cy="2437306"/>
+                    </a:xfrm>
+                    <a:prstGeom prst="rect">
+                      <a:avLst/>
+                    </a:prstGeom>
+                    <a:noFill/>
+                    <a:ln w="9525">
+                      <a:noFill/>
+                      <a:headEnd/>
+                      <a:tailEnd/>
+                    </a:ln>
+                  </pic:spPr>
+                </pic:pic>
+              </a:graphicData>
+            </a:graphic>
+          </wp:inline>
+        </w:drawing>
+      </w:r>
+    </w:p>
+    <w:p>
+      <w:pPr>
+        <w:pStyle w:val="ImageCaption"/>
+      </w:pPr>
+      <w:r>
+        <w:t xml:space="preserve">Tabla dinámica SoW</w:t>
+      </w:r>
+    </w:p>
+    <w:bookmarkEnd w:id="265"/>
+    <w:bookmarkEnd w:id="266"/>
+    <w:bookmarkEnd w:id="267"/>
+    <w:bookmarkStart w:id="289" w:name="solución-de-problemas"/>
     <w:p>
       <w:pPr>
         <w:pStyle w:val="Heading1"/>
@@ -7574,7 +8685,7 @@
         <w:t xml:space="preserve">En el caso de que el problema no se encuentre en esta sección, se solicita contactarme para poder solucionarlo. En mi perfil de GitHub se encuentra mi correo electrónico.</w:t>
       </w:r>
     </w:p>
-    <w:bookmarkStart w:id="238" w:name="errores-comunes"/>
+    <w:bookmarkStart w:id="268" w:name="errores-comunes"/>
     <w:p>
       <w:pPr>
         <w:pStyle w:val="Heading2"/>
@@ -7627,7 +8738,7 @@
       <w:pPr>
         <w:numPr>
           <w:ilvl w:val="0"/>
-          <w:numId w:val="1075"/>
+          <w:numId w:val="1085"/>
         </w:numPr>
         <w:pStyle w:val="Compact"/>
       </w:pPr>
@@ -7639,7 +8750,7 @@
       <w:pPr>
         <w:numPr>
           <w:ilvl w:val="0"/>
-          <w:numId w:val="1075"/>
+          <w:numId w:val="1085"/>
         </w:numPr>
         <w:pStyle w:val="Compact"/>
       </w:pPr>
@@ -7668,7 +8779,7 @@
       <w:pPr>
         <w:numPr>
           <w:ilvl w:val="0"/>
-          <w:numId w:val="1075"/>
+          <w:numId w:val="1085"/>
         </w:numPr>
         <w:pStyle w:val="Compact"/>
       </w:pPr>
@@ -7680,7 +8791,7 @@
       <w:pPr>
         <w:numPr>
           <w:ilvl w:val="0"/>
-          <w:numId w:val="1075"/>
+          <w:numId w:val="1085"/>
         </w:numPr>
         <w:pStyle w:val="Compact"/>
       </w:pPr>
@@ -7743,7 +8854,7 @@
       <w:pPr>
         <w:numPr>
           <w:ilvl w:val="0"/>
-          <w:numId w:val="1076"/>
+          <w:numId w:val="1086"/>
         </w:numPr>
         <w:pStyle w:val="Compact"/>
       </w:pPr>
@@ -7755,7 +8866,7 @@
       <w:pPr>
         <w:numPr>
           <w:ilvl w:val="0"/>
-          <w:numId w:val="1076"/>
+          <w:numId w:val="1086"/>
         </w:numPr>
         <w:pStyle w:val="Compact"/>
       </w:pPr>
@@ -7782,7 +8893,7 @@
       <w:pPr>
         <w:numPr>
           <w:ilvl w:val="0"/>
-          <w:numId w:val="1076"/>
+          <w:numId w:val="1086"/>
         </w:numPr>
         <w:pStyle w:val="Compact"/>
       </w:pPr>
@@ -7794,7 +8905,7 @@
       <w:pPr>
         <w:numPr>
           <w:ilvl w:val="0"/>
-          <w:numId w:val="1076"/>
+          <w:numId w:val="1086"/>
         </w:numPr>
         <w:pStyle w:val="Compact"/>
       </w:pPr>
@@ -7824,7 +8935,7 @@
       <w:pPr>
         <w:numPr>
           <w:ilvl w:val="0"/>
-          <w:numId w:val="1076"/>
+          <w:numId w:val="1086"/>
         </w:numPr>
         <w:pStyle w:val="Compact"/>
       </w:pPr>
@@ -7890,7 +9001,7 @@
       <w:pPr>
         <w:numPr>
           <w:ilvl w:val="0"/>
-          <w:numId w:val="1077"/>
+          <w:numId w:val="1087"/>
         </w:numPr>
         <w:pStyle w:val="Compact"/>
       </w:pPr>
@@ -7902,7 +9013,7 @@
       <w:pPr>
         <w:numPr>
           <w:ilvl w:val="1"/>
-          <w:numId w:val="1078"/>
+          <w:numId w:val="1088"/>
         </w:numPr>
         <w:pStyle w:val="Compact"/>
       </w:pPr>
@@ -7929,7 +9040,7 @@
       <w:pPr>
         <w:numPr>
           <w:ilvl w:val="1"/>
-          <w:numId w:val="1078"/>
+          <w:numId w:val="1088"/>
         </w:numPr>
         <w:pStyle w:val="Compact"/>
       </w:pPr>
@@ -7956,7 +9067,7 @@
       <w:pPr>
         <w:numPr>
           <w:ilvl w:val="1"/>
-          <w:numId w:val="1078"/>
+          <w:numId w:val="1088"/>
         </w:numPr>
         <w:pStyle w:val="Compact"/>
       </w:pPr>
@@ -7968,7 +9079,7 @@
       <w:pPr>
         <w:numPr>
           <w:ilvl w:val="0"/>
-          <w:numId w:val="1077"/>
+          <w:numId w:val="1087"/>
         </w:numPr>
         <w:pStyle w:val="Compact"/>
       </w:pPr>
@@ -7980,7 +9091,7 @@
       <w:pPr>
         <w:numPr>
           <w:ilvl w:val="1"/>
-          <w:numId w:val="1079"/>
+          <w:numId w:val="1089"/>
         </w:numPr>
         <w:pStyle w:val="Compact"/>
       </w:pPr>
@@ -7996,8 +9107,8 @@
         <w:t xml:space="preserve">De cualquiera de las dos maneras la solución más sencilla es volver a ejecutar la función.</w:t>
       </w:r>
     </w:p>
-    <w:bookmarkEnd w:id="238"/>
-    <w:bookmarkStart w:id="258" w:name="preguntas-frecuentes"/>
+    <w:bookmarkEnd w:id="268"/>
+    <w:bookmarkStart w:id="288" w:name="preguntas-frecuentes"/>
     <w:p>
       <w:pPr>
         <w:pStyle w:val="Heading2"/>
@@ -8054,7 +9165,7 @@
         <w:rPr>
           <w:rStyle w:val="CommentTok"/>
         </w:rPr>
-        <w:t xml:space="preserve"># Menu Python</w:t>
+        <w:t xml:space="preserve"># Menu Python </w:t>
       </w:r>
       <w:r>
         <w:br/>
@@ -8145,7 +9256,7 @@
       <w:r>
         <w:t xml:space="preserve"> </w:t>
       </w:r>
-      <w:hyperlink r:id="rId239">
+      <w:hyperlink r:id="rId269">
         <w:r>
           <w:rPr>
             <w:rStyle w:val="Hyperlink"/>
@@ -8179,7 +9290,7 @@
       <w:r>
         <w:t xml:space="preserve"> </w:t>
       </w:r>
-      <w:hyperlink r:id="rId240">
+      <w:hyperlink r:id="rId270">
         <w:r>
           <w:rPr>
             <w:rStyle w:val="Hyperlink"/>
@@ -8349,12 +9460,12 @@
           <wp:inline>
             <wp:extent cx="5130265" cy="1337911"/>
             <wp:effectExtent b="0" l="0" r="0" t="0"/>
-            <wp:docPr descr="Carpeta con los datos del programa" title="" id="241" name="Picture"/>
+            <wp:docPr descr="Carpeta con los datos del programa" title="" id="271" name="Picture"/>
             <a:graphic>
               <a:graphicData uri="http://schemas.openxmlformats.org/drawingml/2006/picture">
                 <pic:pic>
                   <pic:nvPicPr>
-                    <pic:cNvPr descr="img/carpetaData.png" id="242" name="Picture"/>
+                    <pic:cNvPr descr="img/carpetaData.png" id="272" name="Picture"/>
                     <pic:cNvPicPr>
                       <a:picLocks noChangeArrowheads="1" noChangeAspect="1"/>
                     </pic:cNvPicPr>
@@ -8399,7 +9510,7 @@
       <w:pPr>
         <w:numPr>
           <w:ilvl w:val="0"/>
-          <w:numId w:val="1080"/>
+          <w:numId w:val="1090"/>
         </w:numPr>
         <w:pStyle w:val="Compact"/>
       </w:pPr>
@@ -8416,18 +9527,18 @@
           <wp:inline>
             <wp:extent cx="5334000" cy="497607"/>
             <wp:effectExtent b="0" l="0" r="0" t="0"/>
-            <wp:docPr descr="Archivos backlog" title="" id="244" name="Picture"/>
+            <wp:docPr descr="Archivos backlog" title="" id="274" name="Picture"/>
             <a:graphic>
               <a:graphicData uri="http://schemas.openxmlformats.org/drawingml/2006/picture">
                 <pic:pic>
                   <pic:nvPicPr>
-                    <pic:cNvPr descr="img/archivosBL.png" id="245" name="Picture"/>
+                    <pic:cNvPr descr="img/archivosBL.png" id="275" name="Picture"/>
                     <pic:cNvPicPr>
                       <a:picLocks noChangeArrowheads="1" noChangeAspect="1"/>
                     </pic:cNvPicPr>
                   </pic:nvPicPr>
                   <pic:blipFill>
-                    <a:blip r:embed="rId243"/>
+                    <a:blip r:embed="rId273"/>
                     <a:stretch>
                       <a:fillRect/>
                     </a:stretch>
@@ -8466,7 +9577,7 @@
       <w:pPr>
         <w:numPr>
           <w:ilvl w:val="0"/>
-          <w:numId w:val="1081"/>
+          <w:numId w:val="1091"/>
         </w:numPr>
         <w:pStyle w:val="Compact"/>
       </w:pPr>
@@ -8483,18 +9594,18 @@
           <wp:inline>
             <wp:extent cx="5334000" cy="683418"/>
             <wp:effectExtent b="0" l="0" r="0" t="0"/>
-            <wp:docPr descr="Archivos dataframes" title="" id="247" name="Picture"/>
+            <wp:docPr descr="Archivos dataframes" title="" id="277" name="Picture"/>
             <a:graphic>
               <a:graphicData uri="http://schemas.openxmlformats.org/drawingml/2006/picture">
                 <pic:pic>
                   <pic:nvPicPr>
-                    <pic:cNvPr descr="img/archivosDF.png" id="248" name="Picture"/>
+                    <pic:cNvPr descr="img/archivosDF.png" id="278" name="Picture"/>
                     <pic:cNvPicPr>
                       <a:picLocks noChangeArrowheads="1" noChangeAspect="1"/>
                     </pic:cNvPicPr>
                   </pic:nvPicPr>
                   <pic:blipFill>
-                    <a:blip r:embed="rId246"/>
+                    <a:blip r:embed="rId276"/>
                     <a:stretch>
                       <a:fillRect/>
                     </a:stretch>
@@ -8533,7 +9644,7 @@
       <w:pPr>
         <w:numPr>
           <w:ilvl w:val="0"/>
-          <w:numId w:val="1082"/>
+          <w:numId w:val="1092"/>
         </w:numPr>
         <w:pStyle w:val="Compact"/>
       </w:pPr>
@@ -8550,18 +9661,18 @@
           <wp:inline>
             <wp:extent cx="5334000" cy="764426"/>
             <wp:effectExtent b="0" l="0" r="0" t="0"/>
-            <wp:docPr descr="Archivos OPP" title="" id="250" name="Picture"/>
+            <wp:docPr descr="Archivos OPP" title="" id="280" name="Picture"/>
             <a:graphic>
               <a:graphicData uri="http://schemas.openxmlformats.org/drawingml/2006/picture">
                 <pic:pic>
                   <pic:nvPicPr>
-                    <pic:cNvPr descr="img/archivosOPP.png" id="251" name="Picture"/>
+                    <pic:cNvPr descr="img/archivosOPP.png" id="281" name="Picture"/>
                     <pic:cNvPicPr>
                       <a:picLocks noChangeArrowheads="1" noChangeAspect="1"/>
                     </pic:cNvPicPr>
                   </pic:nvPicPr>
                   <pic:blipFill>
-                    <a:blip r:embed="rId249"/>
+                    <a:blip r:embed="rId279"/>
                     <a:stretch>
                       <a:fillRect/>
                     </a:stretch>
@@ -8600,7 +9711,7 @@
       <w:pPr>
         <w:numPr>
           <w:ilvl w:val="0"/>
-          <w:numId w:val="1083"/>
+          <w:numId w:val="1093"/>
         </w:numPr>
         <w:pStyle w:val="Compact"/>
       </w:pPr>
@@ -8617,18 +9728,18 @@
           <wp:inline>
             <wp:extent cx="5334000" cy="886132"/>
             <wp:effectExtent b="0" l="0" r="0" t="0"/>
-            <wp:docPr descr="Archivos plan de cuenta" title="" id="253" name="Picture"/>
+            <wp:docPr descr="Archivos plan de cuenta" title="" id="283" name="Picture"/>
             <a:graphic>
               <a:graphicData uri="http://schemas.openxmlformats.org/drawingml/2006/picture">
                 <pic:pic>
                   <pic:nvPicPr>
-                    <pic:cNvPr descr="img/archivosPC.png" id="254" name="Picture"/>
+                    <pic:cNvPr descr="img/archivosPC.png" id="284" name="Picture"/>
                     <pic:cNvPicPr>
                       <a:picLocks noChangeArrowheads="1" noChangeAspect="1"/>
                     </pic:cNvPicPr>
                   </pic:nvPicPr>
                   <pic:blipFill>
-                    <a:blip r:embed="rId252"/>
+                    <a:blip r:embed="rId282"/>
                     <a:stretch>
                       <a:fillRect/>
                     </a:stretch>
@@ -8692,18 +9803,18 @@
           <wp:inline>
             <wp:extent cx="5334000" cy="2416699"/>
             <wp:effectExtent b="0" l="0" r="0" t="0"/>
-            <wp:docPr descr="Ejemplo de cómo se ven los dataframes" title="" id="256" name="Picture"/>
+            <wp:docPr descr="Ejemplo de cómo se ven los dataframes" title="" id="286" name="Picture"/>
             <a:graphic>
               <a:graphicData uri="http://schemas.openxmlformats.org/drawingml/2006/picture">
                 <pic:pic>
                   <pic:nvPicPr>
-                    <pic:cNvPr descr="img/dataframes.png" id="257" name="Picture"/>
+                    <pic:cNvPr descr="img/dataframes.png" id="287" name="Picture"/>
                     <pic:cNvPicPr>
                       <a:picLocks noChangeArrowheads="1" noChangeAspect="1"/>
                     </pic:cNvPicPr>
                   </pic:nvPicPr>
                   <pic:blipFill>
-                    <a:blip r:embed="rId255"/>
+                    <a:blip r:embed="rId285"/>
                     <a:stretch>
                       <a:fillRect/>
                     </a:stretch>
@@ -8738,9 +9849,9 @@
         <w:t xml:space="preserve">Ejemplo de cómo se ven los dataframes</w:t>
       </w:r>
     </w:p>
-    <w:bookmarkEnd w:id="258"/>
-    <w:bookmarkEnd w:id="259"/>
-    <w:bookmarkStart w:id="261" w:name="licencia"/>
+    <w:bookmarkEnd w:id="288"/>
+    <w:bookmarkEnd w:id="289"/>
+    <w:bookmarkStart w:id="291" w:name="licencia"/>
     <w:p>
       <w:pPr>
         <w:pStyle w:val="Heading1"/>
@@ -8759,7 +9870,7 @@
       <w:r>
         <w:t xml:space="preserve"> </w:t>
       </w:r>
-      <w:hyperlink r:id="rId260">
+      <w:hyperlink r:id="rId290">
         <w:r>
           <w:rPr>
             <w:rStyle w:val="Hyperlink"/>
@@ -8771,7 +9882,7 @@
         <w:t xml:space="preserve">.</w:t>
       </w:r>
     </w:p>
-    <w:bookmarkEnd w:id="261"/>
+    <w:bookmarkEnd w:id="291"/>
     <w:sectPr/>
   </w:body>
 </w:document>
@@ -9541,6 +10652,261 @@
     </w:lvl>
     <w:lvl w:ilvl="8">
       <w:start w:val="7"/>
+      <w:numFmt w:val="decimal"/>
+      <w:lvlText w:val="%9."/>
+      <w:lvlJc w:val="left"/>
+      <w:pPr>
+        <w:ind w:left="6480" w:hanging="480"/>
+      </w:pPr>
+    </w:lvl>
+  </w:abstractNum>
+  <w:abstractNum w:abstractNumId="99418">
+    <w:nsid w:val="A99418"/>
+    <w:multiLevelType w:val="multilevel"/>
+    <w:lvl w:ilvl="0">
+      <w:start w:val="8"/>
+      <w:numFmt w:val="decimal"/>
+      <w:lvlText w:val="%1."/>
+      <w:lvlJc w:val="left"/>
+      <w:pPr>
+        <w:ind w:left="720" w:hanging="480"/>
+      </w:pPr>
+    </w:lvl>
+    <w:lvl w:ilvl="1">
+      <w:start w:val="8"/>
+      <w:numFmt w:val="decimal"/>
+      <w:lvlText w:val="%2."/>
+      <w:lvlJc w:val="left"/>
+      <w:pPr>
+        <w:ind w:left="1440" w:hanging="480"/>
+      </w:pPr>
+    </w:lvl>
+    <w:lvl w:ilvl="2">
+      <w:start w:val="8"/>
+      <w:numFmt w:val="decimal"/>
+      <w:lvlText w:val="%3."/>
+      <w:lvlJc w:val="left"/>
+      <w:pPr>
+        <w:ind w:left="2160" w:hanging="480"/>
+      </w:pPr>
+    </w:lvl>
+    <w:lvl w:ilvl="3">
+      <w:start w:val="8"/>
+      <w:numFmt w:val="decimal"/>
+      <w:lvlText w:val="%4."/>
+      <w:lvlJc w:val="left"/>
+      <w:pPr>
+        <w:ind w:left="2880" w:hanging="480"/>
+      </w:pPr>
+    </w:lvl>
+    <w:lvl w:ilvl="4">
+      <w:start w:val="8"/>
+      <w:numFmt w:val="decimal"/>
+      <w:lvlText w:val="%5."/>
+      <w:lvlJc w:val="left"/>
+      <w:pPr>
+        <w:ind w:left="3600" w:hanging="480"/>
+      </w:pPr>
+    </w:lvl>
+    <w:lvl w:ilvl="5">
+      <w:start w:val="8"/>
+      <w:numFmt w:val="decimal"/>
+      <w:lvlText w:val="%6."/>
+      <w:lvlJc w:val="left"/>
+      <w:pPr>
+        <w:ind w:left="4320" w:hanging="480"/>
+      </w:pPr>
+    </w:lvl>
+    <w:lvl w:ilvl="6">
+      <w:start w:val="8"/>
+      <w:numFmt w:val="decimal"/>
+      <w:lvlText w:val="%7."/>
+      <w:lvlJc w:val="left"/>
+      <w:pPr>
+        <w:ind w:left="5040" w:hanging="480"/>
+      </w:pPr>
+    </w:lvl>
+    <w:lvl w:ilvl="7">
+      <w:start w:val="8"/>
+      <w:numFmt w:val="decimal"/>
+      <w:lvlText w:val="%8."/>
+      <w:lvlJc w:val="left"/>
+      <w:pPr>
+        <w:ind w:left="5760" w:hanging="480"/>
+      </w:pPr>
+    </w:lvl>
+    <w:lvl w:ilvl="8">
+      <w:start w:val="8"/>
+      <w:numFmt w:val="decimal"/>
+      <w:lvlText w:val="%9."/>
+      <w:lvlJc w:val="left"/>
+      <w:pPr>
+        <w:ind w:left="6480" w:hanging="480"/>
+      </w:pPr>
+    </w:lvl>
+  </w:abstractNum>
+  <w:abstractNum w:abstractNumId="99419">
+    <w:nsid w:val="A99419"/>
+    <w:multiLevelType w:val="multilevel"/>
+    <w:lvl w:ilvl="0">
+      <w:start w:val="9"/>
+      <w:numFmt w:val="decimal"/>
+      <w:lvlText w:val="%1."/>
+      <w:lvlJc w:val="left"/>
+      <w:pPr>
+        <w:ind w:left="720" w:hanging="480"/>
+      </w:pPr>
+    </w:lvl>
+    <w:lvl w:ilvl="1">
+      <w:start w:val="9"/>
+      <w:numFmt w:val="decimal"/>
+      <w:lvlText w:val="%2."/>
+      <w:lvlJc w:val="left"/>
+      <w:pPr>
+        <w:ind w:left="1440" w:hanging="480"/>
+      </w:pPr>
+    </w:lvl>
+    <w:lvl w:ilvl="2">
+      <w:start w:val="9"/>
+      <w:numFmt w:val="decimal"/>
+      <w:lvlText w:val="%3."/>
+      <w:lvlJc w:val="left"/>
+      <w:pPr>
+        <w:ind w:left="2160" w:hanging="480"/>
+      </w:pPr>
+    </w:lvl>
+    <w:lvl w:ilvl="3">
+      <w:start w:val="9"/>
+      <w:numFmt w:val="decimal"/>
+      <w:lvlText w:val="%4."/>
+      <w:lvlJc w:val="left"/>
+      <w:pPr>
+        <w:ind w:left="2880" w:hanging="480"/>
+      </w:pPr>
+    </w:lvl>
+    <w:lvl w:ilvl="4">
+      <w:start w:val="9"/>
+      <w:numFmt w:val="decimal"/>
+      <w:lvlText w:val="%5."/>
+      <w:lvlJc w:val="left"/>
+      <w:pPr>
+        <w:ind w:left="3600" w:hanging="480"/>
+      </w:pPr>
+    </w:lvl>
+    <w:lvl w:ilvl="5">
+      <w:start w:val="9"/>
+      <w:numFmt w:val="decimal"/>
+      <w:lvlText w:val="%6."/>
+      <w:lvlJc w:val="left"/>
+      <w:pPr>
+        <w:ind w:left="4320" w:hanging="480"/>
+      </w:pPr>
+    </w:lvl>
+    <w:lvl w:ilvl="6">
+      <w:start w:val="9"/>
+      <w:numFmt w:val="decimal"/>
+      <w:lvlText w:val="%7."/>
+      <w:lvlJc w:val="left"/>
+      <w:pPr>
+        <w:ind w:left="5040" w:hanging="480"/>
+      </w:pPr>
+    </w:lvl>
+    <w:lvl w:ilvl="7">
+      <w:start w:val="9"/>
+      <w:numFmt w:val="decimal"/>
+      <w:lvlText w:val="%8."/>
+      <w:lvlJc w:val="left"/>
+      <w:pPr>
+        <w:ind w:left="5760" w:hanging="480"/>
+      </w:pPr>
+    </w:lvl>
+    <w:lvl w:ilvl="8">
+      <w:start w:val="9"/>
+      <w:numFmt w:val="decimal"/>
+      <w:lvlText w:val="%9."/>
+      <w:lvlJc w:val="left"/>
+      <w:pPr>
+        <w:ind w:left="6480" w:hanging="480"/>
+      </w:pPr>
+    </w:lvl>
+  </w:abstractNum>
+  <w:abstractNum w:abstractNumId="994110">
+    <w:nsid w:val="A994110"/>
+    <w:multiLevelType w:val="multilevel"/>
+    <w:lvl w:ilvl="0">
+      <w:start w:val="10"/>
+      <w:numFmt w:val="decimal"/>
+      <w:lvlText w:val="%1."/>
+      <w:lvlJc w:val="left"/>
+      <w:pPr>
+        <w:ind w:left="720" w:hanging="480"/>
+      </w:pPr>
+    </w:lvl>
+    <w:lvl w:ilvl="1">
+      <w:start w:val="10"/>
+      <w:numFmt w:val="decimal"/>
+      <w:lvlText w:val="%2."/>
+      <w:lvlJc w:val="left"/>
+      <w:pPr>
+        <w:ind w:left="1440" w:hanging="480"/>
+      </w:pPr>
+    </w:lvl>
+    <w:lvl w:ilvl="2">
+      <w:start w:val="10"/>
+      <w:numFmt w:val="decimal"/>
+      <w:lvlText w:val="%3."/>
+      <w:lvlJc w:val="left"/>
+      <w:pPr>
+        <w:ind w:left="2160" w:hanging="480"/>
+      </w:pPr>
+    </w:lvl>
+    <w:lvl w:ilvl="3">
+      <w:start w:val="10"/>
+      <w:numFmt w:val="decimal"/>
+      <w:lvlText w:val="%4."/>
+      <w:lvlJc w:val="left"/>
+      <w:pPr>
+        <w:ind w:left="2880" w:hanging="480"/>
+      </w:pPr>
+    </w:lvl>
+    <w:lvl w:ilvl="4">
+      <w:start w:val="10"/>
+      <w:numFmt w:val="decimal"/>
+      <w:lvlText w:val="%5."/>
+      <w:lvlJc w:val="left"/>
+      <w:pPr>
+        <w:ind w:left="3600" w:hanging="480"/>
+      </w:pPr>
+    </w:lvl>
+    <w:lvl w:ilvl="5">
+      <w:start w:val="10"/>
+      <w:numFmt w:val="decimal"/>
+      <w:lvlText w:val="%6."/>
+      <w:lvlJc w:val="left"/>
+      <w:pPr>
+        <w:ind w:left="4320" w:hanging="480"/>
+      </w:pPr>
+    </w:lvl>
+    <w:lvl w:ilvl="6">
+      <w:start w:val="10"/>
+      <w:numFmt w:val="decimal"/>
+      <w:lvlText w:val="%7."/>
+      <w:lvlJc w:val="left"/>
+      <w:pPr>
+        <w:ind w:left="5040" w:hanging="480"/>
+      </w:pPr>
+    </w:lvl>
+    <w:lvl w:ilvl="7">
+      <w:start w:val="10"/>
+      <w:numFmt w:val="decimal"/>
+      <w:lvlText w:val="%8."/>
+      <w:lvlJc w:val="left"/>
+      <w:pPr>
+        <w:ind w:left="5760" w:hanging="480"/>
+      </w:pPr>
+    </w:lvl>
+    <w:lvl w:ilvl="8">
+      <w:start w:val="10"/>
       <w:numFmt w:val="decimal"/>
       <w:lvlText w:val="%9."/>
       <w:lvlJc w:val="left"/>
@@ -10777,102 +12143,6 @@
     </w:lvlOverride>
   </w:num>
   <w:num w:numId="1076">
-    <w:abstractNumId w:val="99411"/>
-    <w:lvlOverride w:ilvl="0">
-      <w:startOverride w:val="1"/>
-    </w:lvlOverride>
-    <w:lvlOverride w:ilvl="1">
-      <w:startOverride w:val="1"/>
-    </w:lvlOverride>
-    <w:lvlOverride w:ilvl="2">
-      <w:startOverride w:val="1"/>
-    </w:lvlOverride>
-    <w:lvlOverride w:ilvl="3">
-      <w:startOverride w:val="1"/>
-    </w:lvlOverride>
-    <w:lvlOverride w:ilvl="4">
-      <w:startOverride w:val="1"/>
-    </w:lvlOverride>
-    <w:lvlOverride w:ilvl="5">
-      <w:startOverride w:val="1"/>
-    </w:lvlOverride>
-    <w:lvlOverride w:ilvl="6">
-      <w:startOverride w:val="1"/>
-    </w:lvlOverride>
-    <w:lvlOverride w:ilvl="7">
-      <w:startOverride w:val="1"/>
-    </w:lvlOverride>
-    <w:lvlOverride w:ilvl="8">
-      <w:startOverride w:val="1"/>
-    </w:lvlOverride>
-  </w:num>
-  <w:num w:numId="1077">
-    <w:abstractNumId w:val="99411"/>
-    <w:lvlOverride w:ilvl="0">
-      <w:startOverride w:val="1"/>
-    </w:lvlOverride>
-    <w:lvlOverride w:ilvl="1">
-      <w:startOverride w:val="1"/>
-    </w:lvlOverride>
-    <w:lvlOverride w:ilvl="2">
-      <w:startOverride w:val="1"/>
-    </w:lvlOverride>
-    <w:lvlOverride w:ilvl="3">
-      <w:startOverride w:val="1"/>
-    </w:lvlOverride>
-    <w:lvlOverride w:ilvl="4">
-      <w:startOverride w:val="1"/>
-    </w:lvlOverride>
-    <w:lvlOverride w:ilvl="5">
-      <w:startOverride w:val="1"/>
-    </w:lvlOverride>
-    <w:lvlOverride w:ilvl="6">
-      <w:startOverride w:val="1"/>
-    </w:lvlOverride>
-    <w:lvlOverride w:ilvl="7">
-      <w:startOverride w:val="1"/>
-    </w:lvlOverride>
-    <w:lvlOverride w:ilvl="8">
-      <w:startOverride w:val="1"/>
-    </w:lvlOverride>
-  </w:num>
-  <w:num w:numId="1078">
-    <w:abstractNumId w:val="991"/>
-  </w:num>
-  <w:num w:numId="1079">
-    <w:abstractNumId w:val="991"/>
-  </w:num>
-  <w:num w:numId="1080">
-    <w:abstractNumId w:val="99411"/>
-    <w:lvlOverride w:ilvl="0">
-      <w:startOverride w:val="1"/>
-    </w:lvlOverride>
-    <w:lvlOverride w:ilvl="1">
-      <w:startOverride w:val="1"/>
-    </w:lvlOverride>
-    <w:lvlOverride w:ilvl="2">
-      <w:startOverride w:val="1"/>
-    </w:lvlOverride>
-    <w:lvlOverride w:ilvl="3">
-      <w:startOverride w:val="1"/>
-    </w:lvlOverride>
-    <w:lvlOverride w:ilvl="4">
-      <w:startOverride w:val="1"/>
-    </w:lvlOverride>
-    <w:lvlOverride w:ilvl="5">
-      <w:startOverride w:val="1"/>
-    </w:lvlOverride>
-    <w:lvlOverride w:ilvl="6">
-      <w:startOverride w:val="1"/>
-    </w:lvlOverride>
-    <w:lvlOverride w:ilvl="7">
-      <w:startOverride w:val="1"/>
-    </w:lvlOverride>
-    <w:lvlOverride w:ilvl="8">
-      <w:startOverride w:val="1"/>
-    </w:lvlOverride>
-  </w:num>
-  <w:num w:numId="1081">
     <w:abstractNumId w:val="99412"/>
     <w:lvlOverride w:ilvl="0">
       <w:startOverride w:val="2"/>
@@ -10902,7 +12172,7 @@
       <w:startOverride w:val="2"/>
     </w:lvlOverride>
   </w:num>
-  <w:num w:numId="1082">
+  <w:num w:numId="1077">
     <w:abstractNumId w:val="99413"/>
     <w:lvlOverride w:ilvl="0">
       <w:startOverride w:val="3"/>
@@ -10932,7 +12202,403 @@
       <w:startOverride w:val="3"/>
     </w:lvlOverride>
   </w:num>
+  <w:num w:numId="1078">
+    <w:abstractNumId w:val="99414"/>
+    <w:lvlOverride w:ilvl="0">
+      <w:startOverride w:val="4"/>
+    </w:lvlOverride>
+    <w:lvlOverride w:ilvl="1">
+      <w:startOverride w:val="4"/>
+    </w:lvlOverride>
+    <w:lvlOverride w:ilvl="2">
+      <w:startOverride w:val="4"/>
+    </w:lvlOverride>
+    <w:lvlOverride w:ilvl="3">
+      <w:startOverride w:val="4"/>
+    </w:lvlOverride>
+    <w:lvlOverride w:ilvl="4">
+      <w:startOverride w:val="4"/>
+    </w:lvlOverride>
+    <w:lvlOverride w:ilvl="5">
+      <w:startOverride w:val="4"/>
+    </w:lvlOverride>
+    <w:lvlOverride w:ilvl="6">
+      <w:startOverride w:val="4"/>
+    </w:lvlOverride>
+    <w:lvlOverride w:ilvl="7">
+      <w:startOverride w:val="4"/>
+    </w:lvlOverride>
+    <w:lvlOverride w:ilvl="8">
+      <w:startOverride w:val="4"/>
+    </w:lvlOverride>
+  </w:num>
+  <w:num w:numId="1079">
+    <w:abstractNumId w:val="99415"/>
+    <w:lvlOverride w:ilvl="0">
+      <w:startOverride w:val="5"/>
+    </w:lvlOverride>
+    <w:lvlOverride w:ilvl="1">
+      <w:startOverride w:val="5"/>
+    </w:lvlOverride>
+    <w:lvlOverride w:ilvl="2">
+      <w:startOverride w:val="5"/>
+    </w:lvlOverride>
+    <w:lvlOverride w:ilvl="3">
+      <w:startOverride w:val="5"/>
+    </w:lvlOverride>
+    <w:lvlOverride w:ilvl="4">
+      <w:startOverride w:val="5"/>
+    </w:lvlOverride>
+    <w:lvlOverride w:ilvl="5">
+      <w:startOverride w:val="5"/>
+    </w:lvlOverride>
+    <w:lvlOverride w:ilvl="6">
+      <w:startOverride w:val="5"/>
+    </w:lvlOverride>
+    <w:lvlOverride w:ilvl="7">
+      <w:startOverride w:val="5"/>
+    </w:lvlOverride>
+    <w:lvlOverride w:ilvl="8">
+      <w:startOverride w:val="5"/>
+    </w:lvlOverride>
+  </w:num>
+  <w:num w:numId="1080">
+    <w:abstractNumId w:val="99416"/>
+    <w:lvlOverride w:ilvl="0">
+      <w:startOverride w:val="6"/>
+    </w:lvlOverride>
+    <w:lvlOverride w:ilvl="1">
+      <w:startOverride w:val="6"/>
+    </w:lvlOverride>
+    <w:lvlOverride w:ilvl="2">
+      <w:startOverride w:val="6"/>
+    </w:lvlOverride>
+    <w:lvlOverride w:ilvl="3">
+      <w:startOverride w:val="6"/>
+    </w:lvlOverride>
+    <w:lvlOverride w:ilvl="4">
+      <w:startOverride w:val="6"/>
+    </w:lvlOverride>
+    <w:lvlOverride w:ilvl="5">
+      <w:startOverride w:val="6"/>
+    </w:lvlOverride>
+    <w:lvlOverride w:ilvl="6">
+      <w:startOverride w:val="6"/>
+    </w:lvlOverride>
+    <w:lvlOverride w:ilvl="7">
+      <w:startOverride w:val="6"/>
+    </w:lvlOverride>
+    <w:lvlOverride w:ilvl="8">
+      <w:startOverride w:val="6"/>
+    </w:lvlOverride>
+  </w:num>
+  <w:num w:numId="1081">
+    <w:abstractNumId w:val="99417"/>
+    <w:lvlOverride w:ilvl="0">
+      <w:startOverride w:val="7"/>
+    </w:lvlOverride>
+    <w:lvlOverride w:ilvl="1">
+      <w:startOverride w:val="7"/>
+    </w:lvlOverride>
+    <w:lvlOverride w:ilvl="2">
+      <w:startOverride w:val="7"/>
+    </w:lvlOverride>
+    <w:lvlOverride w:ilvl="3">
+      <w:startOverride w:val="7"/>
+    </w:lvlOverride>
+    <w:lvlOverride w:ilvl="4">
+      <w:startOverride w:val="7"/>
+    </w:lvlOverride>
+    <w:lvlOverride w:ilvl="5">
+      <w:startOverride w:val="7"/>
+    </w:lvlOverride>
+    <w:lvlOverride w:ilvl="6">
+      <w:startOverride w:val="7"/>
+    </w:lvlOverride>
+    <w:lvlOverride w:ilvl="7">
+      <w:startOverride w:val="7"/>
+    </w:lvlOverride>
+    <w:lvlOverride w:ilvl="8">
+      <w:startOverride w:val="7"/>
+    </w:lvlOverride>
+  </w:num>
+  <w:num w:numId="1082">
+    <w:abstractNumId w:val="99418"/>
+    <w:lvlOverride w:ilvl="0">
+      <w:startOverride w:val="8"/>
+    </w:lvlOverride>
+    <w:lvlOverride w:ilvl="1">
+      <w:startOverride w:val="8"/>
+    </w:lvlOverride>
+    <w:lvlOverride w:ilvl="2">
+      <w:startOverride w:val="8"/>
+    </w:lvlOverride>
+    <w:lvlOverride w:ilvl="3">
+      <w:startOverride w:val="8"/>
+    </w:lvlOverride>
+    <w:lvlOverride w:ilvl="4">
+      <w:startOverride w:val="8"/>
+    </w:lvlOverride>
+    <w:lvlOverride w:ilvl="5">
+      <w:startOverride w:val="8"/>
+    </w:lvlOverride>
+    <w:lvlOverride w:ilvl="6">
+      <w:startOverride w:val="8"/>
+    </w:lvlOverride>
+    <w:lvlOverride w:ilvl="7">
+      <w:startOverride w:val="8"/>
+    </w:lvlOverride>
+    <w:lvlOverride w:ilvl="8">
+      <w:startOverride w:val="8"/>
+    </w:lvlOverride>
+  </w:num>
   <w:num w:numId="1083">
+    <w:abstractNumId w:val="99419"/>
+    <w:lvlOverride w:ilvl="0">
+      <w:startOverride w:val="9"/>
+    </w:lvlOverride>
+    <w:lvlOverride w:ilvl="1">
+      <w:startOverride w:val="9"/>
+    </w:lvlOverride>
+    <w:lvlOverride w:ilvl="2">
+      <w:startOverride w:val="9"/>
+    </w:lvlOverride>
+    <w:lvlOverride w:ilvl="3">
+      <w:startOverride w:val="9"/>
+    </w:lvlOverride>
+    <w:lvlOverride w:ilvl="4">
+      <w:startOverride w:val="9"/>
+    </w:lvlOverride>
+    <w:lvlOverride w:ilvl="5">
+      <w:startOverride w:val="9"/>
+    </w:lvlOverride>
+    <w:lvlOverride w:ilvl="6">
+      <w:startOverride w:val="9"/>
+    </w:lvlOverride>
+    <w:lvlOverride w:ilvl="7">
+      <w:startOverride w:val="9"/>
+    </w:lvlOverride>
+    <w:lvlOverride w:ilvl="8">
+      <w:startOverride w:val="9"/>
+    </w:lvlOverride>
+  </w:num>
+  <w:num w:numId="1084">
+    <w:abstractNumId w:val="994110"/>
+    <w:lvlOverride w:ilvl="0">
+      <w:startOverride w:val="10"/>
+    </w:lvlOverride>
+    <w:lvlOverride w:ilvl="1">
+      <w:startOverride w:val="10"/>
+    </w:lvlOverride>
+    <w:lvlOverride w:ilvl="2">
+      <w:startOverride w:val="10"/>
+    </w:lvlOverride>
+    <w:lvlOverride w:ilvl="3">
+      <w:startOverride w:val="10"/>
+    </w:lvlOverride>
+    <w:lvlOverride w:ilvl="4">
+      <w:startOverride w:val="10"/>
+    </w:lvlOverride>
+    <w:lvlOverride w:ilvl="5">
+      <w:startOverride w:val="10"/>
+    </w:lvlOverride>
+    <w:lvlOverride w:ilvl="6">
+      <w:startOverride w:val="10"/>
+    </w:lvlOverride>
+    <w:lvlOverride w:ilvl="7">
+      <w:startOverride w:val="10"/>
+    </w:lvlOverride>
+    <w:lvlOverride w:ilvl="8">
+      <w:startOverride w:val="10"/>
+    </w:lvlOverride>
+  </w:num>
+  <w:num w:numId="1085">
+    <w:abstractNumId w:val="99411"/>
+    <w:lvlOverride w:ilvl="0">
+      <w:startOverride w:val="1"/>
+    </w:lvlOverride>
+    <w:lvlOverride w:ilvl="1">
+      <w:startOverride w:val="1"/>
+    </w:lvlOverride>
+    <w:lvlOverride w:ilvl="2">
+      <w:startOverride w:val="1"/>
+    </w:lvlOverride>
+    <w:lvlOverride w:ilvl="3">
+      <w:startOverride w:val="1"/>
+    </w:lvlOverride>
+    <w:lvlOverride w:ilvl="4">
+      <w:startOverride w:val="1"/>
+    </w:lvlOverride>
+    <w:lvlOverride w:ilvl="5">
+      <w:startOverride w:val="1"/>
+    </w:lvlOverride>
+    <w:lvlOverride w:ilvl="6">
+      <w:startOverride w:val="1"/>
+    </w:lvlOverride>
+    <w:lvlOverride w:ilvl="7">
+      <w:startOverride w:val="1"/>
+    </w:lvlOverride>
+    <w:lvlOverride w:ilvl="8">
+      <w:startOverride w:val="1"/>
+    </w:lvlOverride>
+  </w:num>
+  <w:num w:numId="1086">
+    <w:abstractNumId w:val="99411"/>
+    <w:lvlOverride w:ilvl="0">
+      <w:startOverride w:val="1"/>
+    </w:lvlOverride>
+    <w:lvlOverride w:ilvl="1">
+      <w:startOverride w:val="1"/>
+    </w:lvlOverride>
+    <w:lvlOverride w:ilvl="2">
+      <w:startOverride w:val="1"/>
+    </w:lvlOverride>
+    <w:lvlOverride w:ilvl="3">
+      <w:startOverride w:val="1"/>
+    </w:lvlOverride>
+    <w:lvlOverride w:ilvl="4">
+      <w:startOverride w:val="1"/>
+    </w:lvlOverride>
+    <w:lvlOverride w:ilvl="5">
+      <w:startOverride w:val="1"/>
+    </w:lvlOverride>
+    <w:lvlOverride w:ilvl="6">
+      <w:startOverride w:val="1"/>
+    </w:lvlOverride>
+    <w:lvlOverride w:ilvl="7">
+      <w:startOverride w:val="1"/>
+    </w:lvlOverride>
+    <w:lvlOverride w:ilvl="8">
+      <w:startOverride w:val="1"/>
+    </w:lvlOverride>
+  </w:num>
+  <w:num w:numId="1087">
+    <w:abstractNumId w:val="99411"/>
+    <w:lvlOverride w:ilvl="0">
+      <w:startOverride w:val="1"/>
+    </w:lvlOverride>
+    <w:lvlOverride w:ilvl="1">
+      <w:startOverride w:val="1"/>
+    </w:lvlOverride>
+    <w:lvlOverride w:ilvl="2">
+      <w:startOverride w:val="1"/>
+    </w:lvlOverride>
+    <w:lvlOverride w:ilvl="3">
+      <w:startOverride w:val="1"/>
+    </w:lvlOverride>
+    <w:lvlOverride w:ilvl="4">
+      <w:startOverride w:val="1"/>
+    </w:lvlOverride>
+    <w:lvlOverride w:ilvl="5">
+      <w:startOverride w:val="1"/>
+    </w:lvlOverride>
+    <w:lvlOverride w:ilvl="6">
+      <w:startOverride w:val="1"/>
+    </w:lvlOverride>
+    <w:lvlOverride w:ilvl="7">
+      <w:startOverride w:val="1"/>
+    </w:lvlOverride>
+    <w:lvlOverride w:ilvl="8">
+      <w:startOverride w:val="1"/>
+    </w:lvlOverride>
+  </w:num>
+  <w:num w:numId="1088">
+    <w:abstractNumId w:val="991"/>
+  </w:num>
+  <w:num w:numId="1089">
+    <w:abstractNumId w:val="991"/>
+  </w:num>
+  <w:num w:numId="1090">
+    <w:abstractNumId w:val="99411"/>
+    <w:lvlOverride w:ilvl="0">
+      <w:startOverride w:val="1"/>
+    </w:lvlOverride>
+    <w:lvlOverride w:ilvl="1">
+      <w:startOverride w:val="1"/>
+    </w:lvlOverride>
+    <w:lvlOverride w:ilvl="2">
+      <w:startOverride w:val="1"/>
+    </w:lvlOverride>
+    <w:lvlOverride w:ilvl="3">
+      <w:startOverride w:val="1"/>
+    </w:lvlOverride>
+    <w:lvlOverride w:ilvl="4">
+      <w:startOverride w:val="1"/>
+    </w:lvlOverride>
+    <w:lvlOverride w:ilvl="5">
+      <w:startOverride w:val="1"/>
+    </w:lvlOverride>
+    <w:lvlOverride w:ilvl="6">
+      <w:startOverride w:val="1"/>
+    </w:lvlOverride>
+    <w:lvlOverride w:ilvl="7">
+      <w:startOverride w:val="1"/>
+    </w:lvlOverride>
+    <w:lvlOverride w:ilvl="8">
+      <w:startOverride w:val="1"/>
+    </w:lvlOverride>
+  </w:num>
+  <w:num w:numId="1091">
+    <w:abstractNumId w:val="99412"/>
+    <w:lvlOverride w:ilvl="0">
+      <w:startOverride w:val="2"/>
+    </w:lvlOverride>
+    <w:lvlOverride w:ilvl="1">
+      <w:startOverride w:val="2"/>
+    </w:lvlOverride>
+    <w:lvlOverride w:ilvl="2">
+      <w:startOverride w:val="2"/>
+    </w:lvlOverride>
+    <w:lvlOverride w:ilvl="3">
+      <w:startOverride w:val="2"/>
+    </w:lvlOverride>
+    <w:lvlOverride w:ilvl="4">
+      <w:startOverride w:val="2"/>
+    </w:lvlOverride>
+    <w:lvlOverride w:ilvl="5">
+      <w:startOverride w:val="2"/>
+    </w:lvlOverride>
+    <w:lvlOverride w:ilvl="6">
+      <w:startOverride w:val="2"/>
+    </w:lvlOverride>
+    <w:lvlOverride w:ilvl="7">
+      <w:startOverride w:val="2"/>
+    </w:lvlOverride>
+    <w:lvlOverride w:ilvl="8">
+      <w:startOverride w:val="2"/>
+    </w:lvlOverride>
+  </w:num>
+  <w:num w:numId="1092">
+    <w:abstractNumId w:val="99413"/>
+    <w:lvlOverride w:ilvl="0">
+      <w:startOverride w:val="3"/>
+    </w:lvlOverride>
+    <w:lvlOverride w:ilvl="1">
+      <w:startOverride w:val="3"/>
+    </w:lvlOverride>
+    <w:lvlOverride w:ilvl="2">
+      <w:startOverride w:val="3"/>
+    </w:lvlOverride>
+    <w:lvlOverride w:ilvl="3">
+      <w:startOverride w:val="3"/>
+    </w:lvlOverride>
+    <w:lvlOverride w:ilvl="4">
+      <w:startOverride w:val="3"/>
+    </w:lvlOverride>
+    <w:lvlOverride w:ilvl="5">
+      <w:startOverride w:val="3"/>
+    </w:lvlOverride>
+    <w:lvlOverride w:ilvl="6">
+      <w:startOverride w:val="3"/>
+    </w:lvlOverride>
+    <w:lvlOverride w:ilvl="7">
+      <w:startOverride w:val="3"/>
+    </w:lvlOverride>
+    <w:lvlOverride w:ilvl="8">
+      <w:startOverride w:val="3"/>
+    </w:lvlOverride>
+  </w:num>
+  <w:num w:numId="1093">
     <w:abstractNumId w:val="99414"/>
     <w:lvlOverride w:ilvl="0">
       <w:startOverride w:val="4"/>

</xml_diff>